<commit_message>
fixing numpy stack design and PyPI publishing :snake:
</commit_message>
<xml_diff>
--- a/3.Numpy stack/1.numpy.docx
+++ b/3.Numpy stack/1.numpy.docx
@@ -8,6 +8,8 @@
           <w:rtl/>
         </w:rPr>
       </w:pPr>
+      <w:bookmarkStart w:id="0" w:name="_GoBack"/>
+      <w:bookmarkEnd w:id="0"/>
     </w:p>
     <w:p>
       <w:pPr>
@@ -825,7 +827,7 @@
     <w:p>
       <w:pPr>
         <w:rPr>
-          <w:rFonts w:asciiTheme="majorBidi" w:hAnsiTheme="majorBidi" w:hint="cs"/>
+          <w:rFonts w:asciiTheme="majorBidi" w:hAnsiTheme="majorBidi"/>
           <w:rtl/>
         </w:rPr>
       </w:pPr>
@@ -3922,7 +3924,7 @@
     <w:p>
       <w:pPr>
         <w:rPr>
-          <w:rFonts w:asciiTheme="majorBidi" w:hAnsiTheme="majorBidi" w:hint="cs"/>
+          <w:rFonts w:asciiTheme="majorBidi" w:hAnsiTheme="majorBidi"/>
           <w:rtl/>
         </w:rPr>
       </w:pPr>
@@ -4072,7 +4074,7 @@
     <w:p>
       <w:pPr>
         <w:rPr>
-          <w:rFonts w:asciiTheme="majorBidi" w:hAnsiTheme="majorBidi" w:hint="cs"/>
+          <w:rFonts w:asciiTheme="majorBidi" w:hAnsiTheme="majorBidi"/>
           <w:rtl/>
         </w:rPr>
       </w:pPr>
@@ -4856,7 +4858,7 @@
     <w:p>
       <w:pPr>
         <w:rPr>
-          <w:rFonts w:asciiTheme="majorBidi" w:hAnsiTheme="majorBidi" w:hint="cs"/>
+          <w:rFonts w:asciiTheme="majorBidi" w:hAnsiTheme="majorBidi"/>
           <w:rtl/>
         </w:rPr>
       </w:pPr>
@@ -5071,14 +5073,7 @@
           <w:rFonts w:asciiTheme="majorBidi" w:hAnsiTheme="majorBidi" w:hint="cs"/>
           <w:rtl/>
         </w:rPr>
-        <w:t xml:space="preserve"> </w:t>
-      </w:r>
-      <w:r>
-        <w:rPr>
-          <w:rFonts w:asciiTheme="majorBidi" w:hAnsiTheme="majorBidi" w:hint="cs"/>
-          <w:rtl/>
-        </w:rPr>
-        <w:t>המטריצות זהות</w:t>
+        <w:t xml:space="preserve"> המטריצות זהות</w:t>
       </w:r>
       <w:r>
         <w:rPr>
@@ -5811,6 +5806,9 @@
             <m:t>=2200</m:t>
           </m:r>
           <m:r>
+            <m:rPr>
+              <m:sty m:val="p"/>
+            </m:rPr>
             <w:rPr>
               <w:rFonts w:asciiTheme="majorBidi" w:hAnsiTheme="majorBidi"/>
               <w:rtl/>
@@ -6558,7 +6556,7 @@
     <w:p>
       <w:pPr>
         <w:rPr>
-          <w:rFonts w:asciiTheme="majorBidi" w:hAnsiTheme="majorBidi" w:hint="cs"/>
+          <w:rFonts w:asciiTheme="majorBidi" w:hAnsiTheme="majorBidi"/>
           <w:rtl/>
         </w:rPr>
       </w:pPr>
@@ -6815,19 +6813,7 @@
         <w:rPr>
           <w:rFonts w:asciiTheme="majorBidi" w:hAnsiTheme="majorBidi"/>
         </w:rPr>
-        <w:t>ones((</w:t>
-      </w:r>
-      <w:r>
-        <w:rPr>
-          <w:rFonts w:asciiTheme="majorBidi" w:hAnsiTheme="majorBidi"/>
-        </w:rPr>
-        <w:t>rows ,columns</w:t>
-      </w:r>
-      <w:r>
-        <w:rPr>
-          <w:rFonts w:asciiTheme="majorBidi" w:hAnsiTheme="majorBidi"/>
-        </w:rPr>
-        <w:t>))</w:t>
+        <w:t>ones((rows ,columns))</w:t>
       </w:r>
       <w:r>
         <w:rPr>
@@ -7002,8 +6988,6 @@
         </w:rPr>
         <w:t>.</w:t>
       </w:r>
-      <w:bookmarkStart w:id="0" w:name="_GoBack"/>
-      <w:bookmarkEnd w:id="0"/>
     </w:p>
     <w:p>
       <w:pPr>
@@ -7238,13 +7222,6 @@
           <w:szCs w:val="18"/>
         </w:rPr>
         <w:br/>
-      </w:r>
-      <w:r>
-        <w:rPr>
-          <w:rFonts w:ascii="Consolas" w:hAnsi="Consolas" w:cs="Consolas"/>
-          <w:sz w:val="18"/>
-          <w:szCs w:val="18"/>
-        </w:rPr>
         <w:t>print(</w:t>
       </w:r>
       <w:proofErr w:type="spellStart"/>
@@ -7272,13 +7249,6 @@
           <w:szCs w:val="18"/>
         </w:rPr>
         <w:br/>
-      </w:r>
-      <w:r>
-        <w:rPr>
-          <w:rFonts w:ascii="Consolas" w:hAnsi="Consolas" w:cs="Consolas"/>
-          <w:sz w:val="18"/>
-          <w:szCs w:val="18"/>
-        </w:rPr>
         <w:t>print(</w:t>
       </w:r>
       <w:r>
@@ -7305,13 +7275,6 @@
           <w:szCs w:val="18"/>
         </w:rPr>
         <w:br/>
-      </w:r>
-      <w:r>
-        <w:rPr>
-          <w:rFonts w:ascii="Consolas" w:hAnsi="Consolas" w:cs="Consolas"/>
-          <w:sz w:val="18"/>
-          <w:szCs w:val="18"/>
-        </w:rPr>
         <w:t>print(</w:t>
       </w:r>
       <w:proofErr w:type="spellStart"/>
@@ -7339,13 +7302,6 @@
           <w:szCs w:val="18"/>
         </w:rPr>
         <w:br/>
-      </w:r>
-      <w:r>
-        <w:rPr>
-          <w:rFonts w:ascii="Consolas" w:hAnsi="Consolas" w:cs="Consolas"/>
-          <w:sz w:val="18"/>
-          <w:szCs w:val="18"/>
-        </w:rPr>
         <w:t>print(</w:t>
       </w:r>
       <w:r>
@@ -7372,13 +7328,6 @@
           <w:szCs w:val="18"/>
         </w:rPr>
         <w:br/>
-      </w:r>
-      <w:r>
-        <w:rPr>
-          <w:rFonts w:ascii="Consolas" w:hAnsi="Consolas" w:cs="Consolas"/>
-          <w:sz w:val="18"/>
-          <w:szCs w:val="18"/>
-        </w:rPr>
         <w:t>print(</w:t>
       </w:r>
       <w:proofErr w:type="spellStart"/>
@@ -7406,13 +7355,6 @@
           <w:szCs w:val="18"/>
         </w:rPr>
         <w:br/>
-      </w:r>
-      <w:r>
-        <w:rPr>
-          <w:rFonts w:ascii="Consolas" w:hAnsi="Consolas" w:cs="Consolas"/>
-          <w:sz w:val="18"/>
-          <w:szCs w:val="18"/>
-        </w:rPr>
         <w:t>print(</w:t>
       </w:r>
       <w:r>
@@ -7439,13 +7381,6 @@
           <w:szCs w:val="18"/>
         </w:rPr>
         <w:br/>
-      </w:r>
-      <w:r>
-        <w:rPr>
-          <w:rFonts w:ascii="Consolas" w:hAnsi="Consolas" w:cs="Consolas"/>
-          <w:sz w:val="18"/>
-          <w:szCs w:val="18"/>
-        </w:rPr>
         <w:t>print(</w:t>
       </w:r>
       <w:proofErr w:type="spellStart"/>
@@ -8438,7 +8373,7 @@
     <w:p>
       <w:pPr>
         <w:rPr>
-          <w:rFonts w:asciiTheme="majorBidi" w:hAnsiTheme="majorBidi" w:hint="cs"/>
+          <w:rFonts w:asciiTheme="majorBidi" w:hAnsiTheme="majorBidi"/>
           <w:rtl/>
         </w:rPr>
       </w:pPr>
@@ -8891,13 +8826,6 @@
           <w:szCs w:val="18"/>
         </w:rPr>
         <w:br/>
-      </w:r>
-      <w:r>
-        <w:rPr>
-          <w:rFonts w:ascii="Consolas" w:hAnsi="Consolas" w:cs="Consolas"/>
-          <w:sz w:val="18"/>
-          <w:szCs w:val="18"/>
-        </w:rPr>
         <w:t>print(</w:t>
       </w:r>
       <w:r>
@@ -8979,13 +8907,6 @@
           <w:szCs w:val="18"/>
         </w:rPr>
         <w:br/>
-      </w:r>
-      <w:r>
-        <w:rPr>
-          <w:rFonts w:ascii="Consolas" w:hAnsi="Consolas" w:cs="Consolas"/>
-          <w:sz w:val="18"/>
-          <w:szCs w:val="18"/>
-        </w:rPr>
         <w:t>print(</w:t>
       </w:r>
       <w:r>
@@ -9067,13 +8988,6 @@
           <w:szCs w:val="18"/>
         </w:rPr>
         <w:br/>
-      </w:r>
-      <w:r>
-        <w:rPr>
-          <w:rFonts w:ascii="Consolas" w:hAnsi="Consolas" w:cs="Consolas"/>
-          <w:sz w:val="18"/>
-          <w:szCs w:val="18"/>
-        </w:rPr>
         <w:t>print(</w:t>
       </w:r>
       <w:r>
@@ -9687,7 +9601,7 @@
     <w:p>
       <w:pPr>
         <w:rPr>
-          <w:rFonts w:asciiTheme="majorBidi" w:hAnsiTheme="majorBidi" w:hint="cs"/>
+          <w:rFonts w:asciiTheme="majorBidi" w:hAnsiTheme="majorBidi"/>
           <w:rtl/>
         </w:rPr>
       </w:pPr>
@@ -9803,7 +9717,9 @@
           <w:szCs w:val="18"/>
         </w:rPr>
         <w:br/>
-      </w:r>
+        <w:t xml:space="preserve">It is also called the Gaussian </w:t>
+      </w:r>
+      <w:proofErr w:type="gramStart"/>
       <w:r>
         <w:rPr>
           <w:rFonts w:ascii="Consolas" w:hAnsi="Consolas" w:cs="Consolas"/>
@@ -9811,9 +9727,9 @@
           <w:sz w:val="18"/>
           <w:szCs w:val="18"/>
         </w:rPr>
-        <w:t xml:space="preserve">It is also called the Gaussian </w:t>
-      </w:r>
-      <w:proofErr w:type="gramStart"/>
+        <w:t>Distribution</w:t>
+      </w:r>
+      <w:proofErr w:type="gramEnd"/>
       <w:r>
         <w:rPr>
           <w:rFonts w:ascii="Consolas" w:hAnsi="Consolas" w:cs="Consolas"/>
@@ -9821,9 +9737,8 @@
           <w:sz w:val="18"/>
           <w:szCs w:val="18"/>
         </w:rPr>
-        <w:t>Distribution</w:t>
-      </w:r>
-      <w:proofErr w:type="gramEnd"/>
+        <w:t xml:space="preserve"> after the German mathematician Carl Friedrich Gauss.</w:t>
+      </w:r>
       <w:r>
         <w:rPr>
           <w:rFonts w:ascii="Consolas" w:hAnsi="Consolas" w:cs="Consolas"/>
@@ -9831,24 +9746,7 @@
           <w:sz w:val="18"/>
           <w:szCs w:val="18"/>
         </w:rPr>
-        <w:t xml:space="preserve"> after the German mathematician Carl Friedrich Gauss.</w:t>
-      </w:r>
-      <w:r>
-        <w:rPr>
-          <w:rFonts w:ascii="Consolas" w:hAnsi="Consolas" w:cs="Consolas"/>
-          <w:color w:val="984806" w:themeColor="accent6" w:themeShade="80"/>
-          <w:sz w:val="18"/>
-          <w:szCs w:val="18"/>
-        </w:rPr>
-        <w:br/>
-      </w:r>
-      <w:r>
-        <w:rPr>
-          <w:rFonts w:ascii="Consolas" w:hAnsi="Consolas" w:cs="Consolas"/>
-          <w:color w:val="984806" w:themeColor="accent6" w:themeShade="80"/>
-          <w:sz w:val="18"/>
-          <w:szCs w:val="18"/>
-        </w:rPr>
+        <w:br/>
         <w:t xml:space="preserve">It fits the probability distribution of many events, </w:t>
       </w:r>
       <w:proofErr w:type="spellStart"/>
@@ -11147,9 +11045,18 @@
           <w:sz w:val="18"/>
           <w:szCs w:val="18"/>
         </w:rPr>
-        <w:t>occuring.</w:t>
-      </w:r>
-      <w:proofErr w:type="spellEnd"/>
+        <w:t>occuring</w:t>
+      </w:r>
+      <w:proofErr w:type="spellEnd"/>
+      <w:r>
+        <w:rPr>
+          <w:rFonts w:ascii="Consolas" w:hAnsi="Consolas" w:cs="Consolas"/>
+          <w:color w:val="984806" w:themeColor="accent6" w:themeShade="80"/>
+          <w:sz w:val="18"/>
+          <w:szCs w:val="18"/>
+        </w:rPr>
+        <w:t>.</w:t>
+      </w:r>
       <w:r>
         <w:rPr>
           <w:rFonts w:ascii="Consolas" w:hAnsi="Consolas" w:cs="Consolas"/>
@@ -12715,7 +12622,7 @@
     <w:p>
       <w:pPr>
         <w:rPr>
-          <w:rFonts w:asciiTheme="majorBidi" w:hAnsiTheme="majorBidi" w:hint="cs"/>
+          <w:rFonts w:asciiTheme="majorBidi" w:hAnsiTheme="majorBidi"/>
           <w:rtl/>
         </w:rPr>
       </w:pPr>
@@ -12730,7 +12637,7 @@
     <w:p>
       <w:pPr>
         <w:rPr>
-          <w:rFonts w:asciiTheme="majorBidi" w:hAnsiTheme="majorBidi" w:hint="cs"/>
+          <w:rFonts w:asciiTheme="majorBidi" w:hAnsiTheme="majorBidi"/>
           <w:b/>
           <w:bCs/>
           <w:rtl/>
@@ -12801,18 +12708,18 @@
             <w:noProof/>
           </w:rPr>
           <w:drawing>
-            <wp:anchor distT="0" distB="0" distL="114300" distR="114300" simplePos="0" relativeHeight="251661312" behindDoc="0" locked="0" layoutInCell="1" allowOverlap="1" wp14:anchorId="5BA5B47F" wp14:editId="22393128">
+            <wp:anchor distT="0" distB="0" distL="114300" distR="114300" simplePos="0" relativeHeight="251661312" behindDoc="0" locked="0" layoutInCell="1" allowOverlap="1" wp14:anchorId="2E4079D2" wp14:editId="241FE959">
               <wp:simplePos x="0" y="0"/>
               <wp:positionH relativeFrom="column">
-                <wp:posOffset>3110230</wp:posOffset>
+                <wp:posOffset>3133048</wp:posOffset>
               </wp:positionH>
               <wp:positionV relativeFrom="paragraph">
-                <wp:posOffset>76200</wp:posOffset>
+                <wp:posOffset>104498</wp:posOffset>
               </wp:positionV>
-              <wp:extent cx="426085" cy="499110"/>
-              <wp:effectExtent l="0" t="0" r="0" b="0"/>
+              <wp:extent cx="392430" cy="419100"/>
+              <wp:effectExtent l="0" t="0" r="7620" b="0"/>
               <wp:wrapNone/>
-              <wp:docPr id="3" name="תמונה 3" descr="Python Logo PNG Transparent Images | PNG All"/>
+              <wp:docPr id="1" name="תמונה 1"/>
               <wp:cNvGraphicFramePr>
                 <a:graphicFrameLocks xmlns:a="http://schemas.openxmlformats.org/drawingml/2006/main" noChangeAspect="1"/>
               </wp:cNvGraphicFramePr>
@@ -12820,10 +12727,8 @@
                 <a:graphicData uri="http://schemas.openxmlformats.org/drawingml/2006/picture">
                   <pic:pic xmlns:pic="http://schemas.openxmlformats.org/drawingml/2006/picture">
                     <pic:nvPicPr>
-                      <pic:cNvPr id="0" name="Picture 2" descr="Python Logo PNG Transparent Images | PNG All"/>
-                      <pic:cNvPicPr>
-                        <a:picLocks noChangeAspect="1" noChangeArrowheads="1"/>
-                      </pic:cNvPicPr>
+                      <pic:cNvPr id="0" name="numpy-logo.png"/>
+                      <pic:cNvPicPr/>
                     </pic:nvPicPr>
                     <pic:blipFill>
                       <a:blip r:embed="rId1" cstate="print">
@@ -12833,23 +12738,18 @@
                           </a:ext>
                         </a:extLst>
                       </a:blip>
-                      <a:srcRect/>
                       <a:stretch>
                         <a:fillRect/>
                       </a:stretch>
                     </pic:blipFill>
-                    <pic:spPr bwMode="auto">
+                    <pic:spPr>
                       <a:xfrm>
                         <a:off x="0" y="0"/>
-                        <a:ext cx="426085" cy="499110"/>
+                        <a:ext cx="392430" cy="419100"/>
                       </a:xfrm>
                       <a:prstGeom prst="rect">
                         <a:avLst/>
                       </a:prstGeom>
-                      <a:noFill/>
-                      <a:ln>
-                        <a:noFill/>
-                      </a:ln>
                     </pic:spPr>
                   </pic:pic>
                 </a:graphicData>
@@ -12871,7 +12771,7 @@
           <mc:AlternateContent>
             <mc:Choice Requires="wps">
               <w:drawing>
-                <wp:anchor distT="0" distB="0" distL="114300" distR="114300" simplePos="0" relativeHeight="251660288" behindDoc="0" locked="0" layoutInCell="1" allowOverlap="1" wp14:anchorId="260C014A" wp14:editId="73886949">
+                <wp:anchor distT="0" distB="0" distL="114300" distR="114300" simplePos="0" relativeHeight="251660288" behindDoc="0" locked="0" layoutInCell="1" allowOverlap="1" wp14:anchorId="260C014A" wp14:editId="6ABFEFA4">
                   <wp:simplePos x="0" y="0"/>
                   <wp:positionH relativeFrom="margin">
                     <wp:align>center</wp:align>
@@ -13193,7 +13093,6 @@
             </w:rPr>
             <w:t xml:space="preserve"> </w:t>
           </w:r>
-          <w:proofErr w:type="spellStart"/>
           <w:r>
             <w:rPr>
               <w:rFonts w:asciiTheme="majorBidi" w:hAnsiTheme="majorBidi"/>
@@ -13202,18 +13101,7 @@
               <w:szCs w:val="24"/>
               <w:vertAlign w:val="subscript"/>
             </w:rPr>
-            <w:t>numstack</w:t>
-          </w:r>
-          <w:proofErr w:type="spellEnd"/>
-          <w:r>
-            <w:rPr>
-              <w:rFonts w:asciiTheme="majorBidi" w:hAnsiTheme="majorBidi"/>
-              <w:color w:val="BEB10E"/>
-              <w:sz w:val="24"/>
-              <w:szCs w:val="24"/>
-              <w:vertAlign w:val="subscript"/>
-            </w:rPr>
-            <w:t>-numpy</w:t>
+            <w:t>numstack-numpy</w:t>
           </w:r>
         </w:p>
         <w:p>
@@ -13344,7 +13232,7 @@
               <w:rtl/>
               <w:lang w:val="he-IL"/>
             </w:rPr>
-            <w:t>5</w:t>
+            <w:t>7</w:t>
           </w:r>
           <w:r>
             <w:rPr>
@@ -15539,547 +15427,6 @@
 </w:styles>
 </file>
 
-<file path=word/glossary/document.xml><?xml version="1.0" encoding="utf-8"?>
-<w:glossaryDocument xmlns:wpc="http://schemas.microsoft.com/office/word/2010/wordprocessingCanvas" xmlns:mc="http://schemas.openxmlformats.org/markup-compatibility/2006" xmlns:o="urn:schemas-microsoft-com:office:office" xmlns:r="http://schemas.openxmlformats.org/officeDocument/2006/relationships" xmlns:m="http://schemas.openxmlformats.org/officeDocument/2006/math" xmlns:v="urn:schemas-microsoft-com:vml" xmlns:wp14="http://schemas.microsoft.com/office/word/2010/wordprocessingDrawing" xmlns:wp="http://schemas.openxmlformats.org/drawingml/2006/wordprocessingDrawing" xmlns:w10="urn:schemas-microsoft-com:office:word" xmlns:w="http://schemas.openxmlformats.org/wordprocessingml/2006/main" xmlns:w14="http://schemas.microsoft.com/office/word/2010/wordml" xmlns:wpg="http://schemas.microsoft.com/office/word/2010/wordprocessingGroup" xmlns:wpi="http://schemas.microsoft.com/office/word/2010/wordprocessingInk" xmlns:wne="http://schemas.microsoft.com/office/word/2006/wordml" xmlns:wps="http://schemas.microsoft.com/office/word/2010/wordprocessingShape" mc:Ignorable="w14 wp14"/>
-</file>
-
-<file path=word/glossary/fontTable.xml><?xml version="1.0" encoding="utf-8"?>
-<w:fonts xmlns:mc="http://schemas.openxmlformats.org/markup-compatibility/2006" xmlns:r="http://schemas.openxmlformats.org/officeDocument/2006/relationships" xmlns:w="http://schemas.openxmlformats.org/wordprocessingml/2006/main" xmlns:w14="http://schemas.microsoft.com/office/word/2010/wordml" mc:Ignorable="w14">
-  <w:font w:name="Century Gothic">
-    <w:panose1 w:val="020B0502020202020204"/>
-    <w:charset w:val="00"/>
-    <w:family w:val="swiss"/>
-    <w:pitch w:val="variable"/>
-    <w:sig w:usb0="00000287" w:usb1="00000000" w:usb2="00000000" w:usb3="00000000" w:csb0="0000009F" w:csb1="00000000"/>
-  </w:font>
-  <w:font w:name="HYGothic-Medium">
-    <w:altName w:val="Batang"/>
-    <w:panose1 w:val="00000000000000000000"/>
-    <w:charset w:val="81"/>
-    <w:family w:val="roman"/>
-    <w:notTrueType/>
-    <w:pitch w:val="default"/>
-  </w:font>
-  <w:font w:name="Gisha">
-    <w:panose1 w:val="020B0502040204020203"/>
-    <w:charset w:val="00"/>
-    <w:family w:val="swiss"/>
-    <w:pitch w:val="variable"/>
-    <w:sig w:usb0="80000807" w:usb1="40000042" w:usb2="00000000" w:usb3="00000000" w:csb0="00000021" w:csb1="00000000"/>
-  </w:font>
-  <w:font w:name="Times New Roman">
-    <w:panose1 w:val="02020603050405020304"/>
-    <w:charset w:val="00"/>
-    <w:family w:val="roman"/>
-    <w:pitch w:val="variable"/>
-    <w:sig w:usb0="E0002AFF" w:usb1="C0007841" w:usb2="00000009" w:usb3="00000000" w:csb0="000001FF" w:csb1="00000000"/>
-  </w:font>
-  <w:font w:name="Tahoma">
-    <w:panose1 w:val="020B0604030504040204"/>
-    <w:charset w:val="00"/>
-    <w:family w:val="swiss"/>
-    <w:pitch w:val="variable"/>
-    <w:sig w:usb0="E1002EFF" w:usb1="C000605B" w:usb2="00000029" w:usb3="00000000" w:csb0="000101FF" w:csb1="00000000"/>
-  </w:font>
-  <w:font w:name="Courier New">
-    <w:panose1 w:val="02070309020205020404"/>
-    <w:charset w:val="00"/>
-    <w:family w:val="modern"/>
-    <w:pitch w:val="fixed"/>
-    <w:sig w:usb0="E0002AFF" w:usb1="C0007843" w:usb2="00000009" w:usb3="00000000" w:csb0="000001FF" w:csb1="00000000"/>
-  </w:font>
-  <w:font w:name="Consolas">
-    <w:panose1 w:val="020B0609020204030204"/>
-    <w:charset w:val="00"/>
-    <w:family w:val="modern"/>
-    <w:pitch w:val="fixed"/>
-    <w:sig w:usb0="E10002FF" w:usb1="4000FCFF" w:usb2="00000009" w:usb3="00000000" w:csb0="0000019F" w:csb1="00000000"/>
-  </w:font>
-  <w:font w:name="Cambria Math">
-    <w:panose1 w:val="02040503050406030204"/>
-    <w:charset w:val="00"/>
-    <w:family w:val="roman"/>
-    <w:pitch w:val="variable"/>
-    <w:sig w:usb0="E00002FF" w:usb1="420024FF" w:usb2="00000000" w:usb3="00000000" w:csb0="0000019F" w:csb1="00000000"/>
-  </w:font>
-  <w:font w:name="Arial">
-    <w:panose1 w:val="020B0604020202020204"/>
-    <w:charset w:val="00"/>
-    <w:family w:val="swiss"/>
-    <w:pitch w:val="variable"/>
-    <w:sig w:usb0="E0002AFF" w:usb1="C0007843" w:usb2="00000009" w:usb3="00000000" w:csb0="000001FF" w:csb1="00000000"/>
-  </w:font>
-  <w:font w:name="Calibri">
-    <w:panose1 w:val="020F0502020204030204"/>
-    <w:charset w:val="00"/>
-    <w:family w:val="swiss"/>
-    <w:pitch w:val="variable"/>
-    <w:sig w:usb0="E00002FF" w:usb1="4000ACFF" w:usb2="00000001" w:usb3="00000000" w:csb0="0000019F" w:csb1="00000000"/>
-  </w:font>
-  <w:font w:name="Cambria">
-    <w:panose1 w:val="02040503050406030204"/>
-    <w:charset w:val="00"/>
-    <w:family w:val="roman"/>
-    <w:pitch w:val="variable"/>
-    <w:sig w:usb0="E00002FF" w:usb1="400004FF" w:usb2="00000000" w:usb3="00000000" w:csb0="0000019F" w:csb1="00000000"/>
-  </w:font>
-</w:fonts>
-</file>
-
-<file path=word/glossary/settings.xml><?xml version="1.0" encoding="utf-8"?>
-<w:settings xmlns:mc="http://schemas.openxmlformats.org/markup-compatibility/2006" xmlns:o="urn:schemas-microsoft-com:office:office" xmlns:r="http://schemas.openxmlformats.org/officeDocument/2006/relationships" xmlns:m="http://schemas.openxmlformats.org/officeDocument/2006/math" xmlns:v="urn:schemas-microsoft-com:vml" xmlns:w10="urn:schemas-microsoft-com:office:word" xmlns:w="http://schemas.openxmlformats.org/wordprocessingml/2006/main" xmlns:w14="http://schemas.microsoft.com/office/word/2010/wordml" xmlns:sl="http://schemas.openxmlformats.org/schemaLibrary/2006/main" mc:Ignorable="w14">
-  <w:view w:val="normal"/>
-  <w:defaultTabStop w:val="720"/>
-  <w:characterSpacingControl w:val="doNotCompress"/>
-  <w:compat>
-    <w:useFELayout/>
-    <w:compatSetting w:name="compatibilityMode" w:uri="http://schemas.microsoft.com/office/word" w:val="14"/>
-    <w:compatSetting w:name="overrideTableStyleFontSizeAndJustification" w:uri="http://schemas.microsoft.com/office/word" w:val="1"/>
-    <w:compatSetting w:name="enableOpenTypeFeatures" w:uri="http://schemas.microsoft.com/office/word" w:val="1"/>
-    <w:compatSetting w:name="doNotFlipMirrorIndents" w:uri="http://schemas.microsoft.com/office/word" w:val="1"/>
-  </w:compat>
-  <w:rsids>
-    <w:rsidRoot w:val="008101D8"/>
-    <w:rsid w:val="0066442A"/>
-    <w:rsid w:val="008101D8"/>
-    <w:rsid w:val="00867FA4"/>
-    <w:rsid w:val="00922AC3"/>
-    <w:rsid w:val="00B84589"/>
-    <w:rsid w:val="00DC0A93"/>
-  </w:rsids>
-  <m:mathPr>
-    <m:mathFont m:val="Cambria Math"/>
-    <m:brkBin m:val="before"/>
-    <m:brkBinSub m:val="--"/>
-    <m:smallFrac m:val="0"/>
-    <m:dispDef/>
-    <m:lMargin m:val="0"/>
-    <m:rMargin m:val="0"/>
-    <m:defJc m:val="centerGroup"/>
-    <m:wrapIndent m:val="1440"/>
-    <m:intLim m:val="subSup"/>
-    <m:naryLim m:val="undOvr"/>
-  </m:mathPr>
-  <w:themeFontLang w:val="en-US" w:bidi="he-IL"/>
-  <w:clrSchemeMapping w:bg1="light1" w:t1="dark1" w:bg2="light2" w:t2="dark2" w:accent1="accent1" w:accent2="accent2" w:accent3="accent3" w:accent4="accent4" w:accent5="accent5" w:accent6="accent6" w:hyperlink="hyperlink" w:followedHyperlink="followedHyperlink"/>
-  <w:decimalSymbol w:val="."/>
-  <w:listSeparator w:val=","/>
-</w:settings>
-</file>
-
-<file path=word/glossary/styles.xml><?xml version="1.0" encoding="utf-8"?>
-<w:styles xmlns:mc="http://schemas.openxmlformats.org/markup-compatibility/2006" xmlns:r="http://schemas.openxmlformats.org/officeDocument/2006/relationships" xmlns:w="http://schemas.openxmlformats.org/wordprocessingml/2006/main" xmlns:w14="http://schemas.microsoft.com/office/word/2010/wordml" mc:Ignorable="w14">
-  <w:docDefaults>
-    <w:rPrDefault>
-      <w:rPr>
-        <w:rFonts w:asciiTheme="minorHAnsi" w:eastAsiaTheme="minorEastAsia" w:hAnsiTheme="minorHAnsi" w:cstheme="minorBidi"/>
-        <w:sz w:val="22"/>
-        <w:szCs w:val="22"/>
-        <w:lang w:val="en-US" w:eastAsia="en-US" w:bidi="he-IL"/>
-      </w:rPr>
-    </w:rPrDefault>
-    <w:pPrDefault>
-      <w:pPr>
-        <w:spacing w:after="200" w:line="276" w:lineRule="auto"/>
-      </w:pPr>
-    </w:pPrDefault>
-  </w:docDefaults>
-  <w:latentStyles w:defLockedState="0" w:defUIPriority="99" w:defSemiHidden="1" w:defUnhideWhenUsed="1" w:defQFormat="0" w:count="267">
-    <w:lsdException w:name="Normal" w:semiHidden="0" w:uiPriority="0" w:unhideWhenUsed="0" w:qFormat="1"/>
-    <w:lsdException w:name="heading 1" w:semiHidden="0" w:uiPriority="9" w:unhideWhenUsed="0" w:qFormat="1"/>
-    <w:lsdException w:name="heading 2" w:uiPriority="9" w:qFormat="1"/>
-    <w:lsdException w:name="heading 3" w:uiPriority="9" w:qFormat="1"/>
-    <w:lsdException w:name="heading 4" w:uiPriority="9" w:qFormat="1"/>
-    <w:lsdException w:name="heading 5" w:uiPriority="9" w:qFormat="1"/>
-    <w:lsdException w:name="heading 6" w:uiPriority="9" w:qFormat="1"/>
-    <w:lsdException w:name="heading 7" w:uiPriority="9" w:qFormat="1"/>
-    <w:lsdException w:name="heading 8" w:uiPriority="9" w:qFormat="1"/>
-    <w:lsdException w:name="heading 9" w:uiPriority="9" w:qFormat="1"/>
-    <w:lsdException w:name="toc 1" w:uiPriority="39"/>
-    <w:lsdException w:name="toc 2" w:uiPriority="39"/>
-    <w:lsdException w:name="toc 3" w:uiPriority="39"/>
-    <w:lsdException w:name="toc 4" w:uiPriority="39"/>
-    <w:lsdException w:name="toc 5" w:uiPriority="39"/>
-    <w:lsdException w:name="toc 6" w:uiPriority="39"/>
-    <w:lsdException w:name="toc 7" w:uiPriority="39"/>
-    <w:lsdException w:name="toc 8" w:uiPriority="39"/>
-    <w:lsdException w:name="toc 9" w:uiPriority="39"/>
-    <w:lsdException w:name="caption" w:uiPriority="35" w:qFormat="1"/>
-    <w:lsdException w:name="Title" w:semiHidden="0" w:uiPriority="10" w:unhideWhenUsed="0" w:qFormat="1"/>
-    <w:lsdException w:name="Default Paragraph Font" w:uiPriority="1"/>
-    <w:lsdException w:name="Subtitle" w:semiHidden="0" w:uiPriority="11" w:unhideWhenUsed="0" w:qFormat="1"/>
-    <w:lsdException w:name="Strong" w:semiHidden="0" w:uiPriority="22" w:unhideWhenUsed="0" w:qFormat="1"/>
-    <w:lsdException w:name="Emphasis" w:semiHidden="0" w:uiPriority="20" w:unhideWhenUsed="0" w:qFormat="1"/>
-    <w:lsdException w:name="Table Grid" w:semiHidden="0" w:uiPriority="59" w:unhideWhenUsed="0"/>
-    <w:lsdException w:name="Placeholder Text" w:unhideWhenUsed="0"/>
-    <w:lsdException w:name="No Spacing" w:semiHidden="0" w:uiPriority="1" w:unhideWhenUsed="0" w:qFormat="1"/>
-    <w:lsdException w:name="Light Shading" w:semiHidden="0" w:uiPriority="60" w:unhideWhenUsed="0"/>
-    <w:lsdException w:name="Light List" w:semiHidden="0" w:uiPriority="61" w:unhideWhenUsed="0"/>
-    <w:lsdException w:name="Light Grid" w:semiHidden="0" w:uiPriority="62" w:unhideWhenUsed="0"/>
-    <w:lsdException w:name="Medium Shading 1" w:semiHidden="0" w:uiPriority="63" w:unhideWhenUsed="0"/>
-    <w:lsdException w:name="Medium Shading 2" w:semiHidden="0" w:uiPriority="64" w:unhideWhenUsed="0"/>
-    <w:lsdException w:name="Medium List 1" w:semiHidden="0" w:uiPriority="65" w:unhideWhenUsed="0"/>
-    <w:lsdException w:name="Medium List 2" w:semiHidden="0" w:uiPriority="66" w:unhideWhenUsed="0"/>
-    <w:lsdException w:name="Medium Grid 1" w:semiHidden="0" w:uiPriority="67" w:unhideWhenUsed="0"/>
-    <w:lsdException w:name="Medium Grid 2" w:semiHidden="0" w:uiPriority="68" w:unhideWhenUsed="0"/>
-    <w:lsdException w:name="Medium Grid 3" w:semiHidden="0" w:uiPriority="69" w:unhideWhenUsed="0"/>
-    <w:lsdException w:name="Dark List" w:semiHidden="0" w:uiPriority="70" w:unhideWhenUsed="0"/>
-    <w:lsdException w:name="Colorful Shading" w:semiHidden="0" w:uiPriority="71" w:unhideWhenUsed="0"/>
-    <w:lsdException w:name="Colorful List" w:semiHidden="0" w:uiPriority="72" w:unhideWhenUsed="0"/>
-    <w:lsdException w:name="Colorful Grid" w:semiHidden="0" w:uiPriority="73" w:unhideWhenUsed="0"/>
-    <w:lsdException w:name="Light Shading Accent 1" w:semiHidden="0" w:uiPriority="60" w:unhideWhenUsed="0"/>
-    <w:lsdException w:name="Light List Accent 1" w:semiHidden="0" w:uiPriority="61" w:unhideWhenUsed="0"/>
-    <w:lsdException w:name="Light Grid Accent 1" w:semiHidden="0" w:uiPriority="62" w:unhideWhenUsed="0"/>
-    <w:lsdException w:name="Medium Shading 1 Accent 1" w:semiHidden="0" w:uiPriority="63" w:unhideWhenUsed="0"/>
-    <w:lsdException w:name="Medium Shading 2 Accent 1" w:semiHidden="0" w:uiPriority="64" w:unhideWhenUsed="0"/>
-    <w:lsdException w:name="Medium List 1 Accent 1" w:semiHidden="0" w:uiPriority="65" w:unhideWhenUsed="0"/>
-    <w:lsdException w:name="Revision" w:unhideWhenUsed="0"/>
-    <w:lsdException w:name="List Paragraph" w:semiHidden="0" w:uiPriority="34" w:unhideWhenUsed="0" w:qFormat="1"/>
-    <w:lsdException w:name="Quote" w:semiHidden="0" w:uiPriority="29" w:unhideWhenUsed="0" w:qFormat="1"/>
-    <w:lsdException w:name="Intense Quote" w:semiHidden="0" w:uiPriority="30" w:unhideWhenUsed="0" w:qFormat="1"/>
-    <w:lsdException w:name="Medium List 2 Accent 1" w:semiHidden="0" w:uiPriority="66" w:unhideWhenUsed="0"/>
-    <w:lsdException w:name="Medium Grid 1 Accent 1" w:semiHidden="0" w:uiPriority="67" w:unhideWhenUsed="0"/>
-    <w:lsdException w:name="Medium Grid 2 Accent 1" w:semiHidden="0" w:uiPriority="68" w:unhideWhenUsed="0"/>
-    <w:lsdException w:name="Medium Grid 3 Accent 1" w:semiHidden="0" w:uiPriority="69" w:unhideWhenUsed="0"/>
-    <w:lsdException w:name="Dark List Accent 1" w:semiHidden="0" w:uiPriority="70" w:unhideWhenUsed="0"/>
-    <w:lsdException w:name="Colorful Shading Accent 1" w:semiHidden="0" w:uiPriority="71" w:unhideWhenUsed="0"/>
-    <w:lsdException w:name="Colorful List Accent 1" w:semiHidden="0" w:uiPriority="72" w:unhideWhenUsed="0"/>
-    <w:lsdException w:name="Colorful Grid Accent 1" w:semiHidden="0" w:uiPriority="73" w:unhideWhenUsed="0"/>
-    <w:lsdException w:name="Light Shading Accent 2" w:semiHidden="0" w:uiPriority="60" w:unhideWhenUsed="0"/>
-    <w:lsdException w:name="Light List Accent 2" w:semiHidden="0" w:uiPriority="61" w:unhideWhenUsed="0"/>
-    <w:lsdException w:name="Light Grid Accent 2" w:semiHidden="0" w:uiPriority="62" w:unhideWhenUsed="0"/>
-    <w:lsdException w:name="Medium Shading 1 Accent 2" w:semiHidden="0" w:uiPriority="63" w:unhideWhenUsed="0"/>
-    <w:lsdException w:name="Medium Shading 2 Accent 2" w:semiHidden="0" w:uiPriority="64" w:unhideWhenUsed="0"/>
-    <w:lsdException w:name="Medium List 1 Accent 2" w:semiHidden="0" w:uiPriority="65" w:unhideWhenUsed="0"/>
-    <w:lsdException w:name="Medium List 2 Accent 2" w:semiHidden="0" w:uiPriority="66" w:unhideWhenUsed="0"/>
-    <w:lsdException w:name="Medium Grid 1 Accent 2" w:semiHidden="0" w:uiPriority="67" w:unhideWhenUsed="0"/>
-    <w:lsdException w:name="Medium Grid 2 Accent 2" w:semiHidden="0" w:uiPriority="68" w:unhideWhenUsed="0"/>
-    <w:lsdException w:name="Medium Grid 3 Accent 2" w:semiHidden="0" w:uiPriority="69" w:unhideWhenUsed="0"/>
-    <w:lsdException w:name="Dark List Accent 2" w:semiHidden="0" w:uiPriority="70" w:unhideWhenUsed="0"/>
-    <w:lsdException w:name="Colorful Shading Accent 2" w:semiHidden="0" w:uiPriority="71" w:unhideWhenUsed="0"/>
-    <w:lsdException w:name="Colorful List Accent 2" w:semiHidden="0" w:uiPriority="72" w:unhideWhenUsed="0"/>
-    <w:lsdException w:name="Colorful Grid Accent 2" w:semiHidden="0" w:uiPriority="73" w:unhideWhenUsed="0"/>
-    <w:lsdException w:name="Light Shading Accent 3" w:semiHidden="0" w:uiPriority="60" w:unhideWhenUsed="0"/>
-    <w:lsdException w:name="Light List Accent 3" w:semiHidden="0" w:uiPriority="61" w:unhideWhenUsed="0"/>
-    <w:lsdException w:name="Light Grid Accent 3" w:semiHidden="0" w:uiPriority="62" w:unhideWhenUsed="0"/>
-    <w:lsdException w:name="Medium Shading 1 Accent 3" w:semiHidden="0" w:uiPriority="63" w:unhideWhenUsed="0"/>
-    <w:lsdException w:name="Medium Shading 2 Accent 3" w:semiHidden="0" w:uiPriority="64" w:unhideWhenUsed="0"/>
-    <w:lsdException w:name="Medium List 1 Accent 3" w:semiHidden="0" w:uiPriority="65" w:unhideWhenUsed="0"/>
-    <w:lsdException w:name="Medium List 2 Accent 3" w:semiHidden="0" w:uiPriority="66" w:unhideWhenUsed="0"/>
-    <w:lsdException w:name="Medium Grid 1 Accent 3" w:semiHidden="0" w:uiPriority="67" w:unhideWhenUsed="0"/>
-    <w:lsdException w:name="Medium Grid 2 Accent 3" w:semiHidden="0" w:uiPriority="68" w:unhideWhenUsed="0"/>
-    <w:lsdException w:name="Medium Grid 3 Accent 3" w:semiHidden="0" w:uiPriority="69" w:unhideWhenUsed="0"/>
-    <w:lsdException w:name="Dark List Accent 3" w:semiHidden="0" w:uiPriority="70" w:unhideWhenUsed="0"/>
-    <w:lsdException w:name="Colorful Shading Accent 3" w:semiHidden="0" w:uiPriority="71" w:unhideWhenUsed="0"/>
-    <w:lsdException w:name="Colorful List Accent 3" w:semiHidden="0" w:uiPriority="72" w:unhideWhenUsed="0"/>
-    <w:lsdException w:name="Colorful Grid Accent 3" w:semiHidden="0" w:uiPriority="73" w:unhideWhenUsed="0"/>
-    <w:lsdException w:name="Light Shading Accent 4" w:semiHidden="0" w:uiPriority="60" w:unhideWhenUsed="0"/>
-    <w:lsdException w:name="Light List Accent 4" w:semiHidden="0" w:uiPriority="61" w:unhideWhenUsed="0"/>
-    <w:lsdException w:name="Light Grid Accent 4" w:semiHidden="0" w:uiPriority="62" w:unhideWhenUsed="0"/>
-    <w:lsdException w:name="Medium Shading 1 Accent 4" w:semiHidden="0" w:uiPriority="63" w:unhideWhenUsed="0"/>
-    <w:lsdException w:name="Medium Shading 2 Accent 4" w:semiHidden="0" w:uiPriority="64" w:unhideWhenUsed="0"/>
-    <w:lsdException w:name="Medium List 1 Accent 4" w:semiHidden="0" w:uiPriority="65" w:unhideWhenUsed="0"/>
-    <w:lsdException w:name="Medium List 2 Accent 4" w:semiHidden="0" w:uiPriority="66" w:unhideWhenUsed="0"/>
-    <w:lsdException w:name="Medium Grid 1 Accent 4" w:semiHidden="0" w:uiPriority="67" w:unhideWhenUsed="0"/>
-    <w:lsdException w:name="Medium Grid 2 Accent 4" w:semiHidden="0" w:uiPriority="68" w:unhideWhenUsed="0"/>
-    <w:lsdException w:name="Medium Grid 3 Accent 4" w:semiHidden="0" w:uiPriority="69" w:unhideWhenUsed="0"/>
-    <w:lsdException w:name="Dark List Accent 4" w:semiHidden="0" w:uiPriority="70" w:unhideWhenUsed="0"/>
-    <w:lsdException w:name="Colorful Shading Accent 4" w:semiHidden="0" w:uiPriority="71" w:unhideWhenUsed="0"/>
-    <w:lsdException w:name="Colorful List Accent 4" w:semiHidden="0" w:uiPriority="72" w:unhideWhenUsed="0"/>
-    <w:lsdException w:name="Colorful Grid Accent 4" w:semiHidden="0" w:uiPriority="73" w:unhideWhenUsed="0"/>
-    <w:lsdException w:name="Light Shading Accent 5" w:semiHidden="0" w:uiPriority="60" w:unhideWhenUsed="0"/>
-    <w:lsdException w:name="Light List Accent 5" w:semiHidden="0" w:uiPriority="61" w:unhideWhenUsed="0"/>
-    <w:lsdException w:name="Light Grid Accent 5" w:semiHidden="0" w:uiPriority="62" w:unhideWhenUsed="0"/>
-    <w:lsdException w:name="Medium Shading 1 Accent 5" w:semiHidden="0" w:uiPriority="63" w:unhideWhenUsed="0"/>
-    <w:lsdException w:name="Medium Shading 2 Accent 5" w:semiHidden="0" w:uiPriority="64" w:unhideWhenUsed="0"/>
-    <w:lsdException w:name="Medium List 1 Accent 5" w:semiHidden="0" w:uiPriority="65" w:unhideWhenUsed="0"/>
-    <w:lsdException w:name="Medium List 2 Accent 5" w:semiHidden="0" w:uiPriority="66" w:unhideWhenUsed="0"/>
-    <w:lsdException w:name="Medium Grid 1 Accent 5" w:semiHidden="0" w:uiPriority="67" w:unhideWhenUsed="0"/>
-    <w:lsdException w:name="Medium Grid 2 Accent 5" w:semiHidden="0" w:uiPriority="68" w:unhideWhenUsed="0"/>
-    <w:lsdException w:name="Medium Grid 3 Accent 5" w:semiHidden="0" w:uiPriority="69" w:unhideWhenUsed="0"/>
-    <w:lsdException w:name="Dark List Accent 5" w:semiHidden="0" w:uiPriority="70" w:unhideWhenUsed="0"/>
-    <w:lsdException w:name="Colorful Shading Accent 5" w:semiHidden="0" w:uiPriority="71" w:unhideWhenUsed="0"/>
-    <w:lsdException w:name="Colorful List Accent 5" w:semiHidden="0" w:uiPriority="72" w:unhideWhenUsed="0"/>
-    <w:lsdException w:name="Colorful Grid Accent 5" w:semiHidden="0" w:uiPriority="73" w:unhideWhenUsed="0"/>
-    <w:lsdException w:name="Light Shading Accent 6" w:semiHidden="0" w:uiPriority="60" w:unhideWhenUsed="0"/>
-    <w:lsdException w:name="Light List Accent 6" w:semiHidden="0" w:uiPriority="61" w:unhideWhenUsed="0"/>
-    <w:lsdException w:name="Light Grid Accent 6" w:semiHidden="0" w:uiPriority="62" w:unhideWhenUsed="0"/>
-    <w:lsdException w:name="Medium Shading 1 Accent 6" w:semiHidden="0" w:uiPriority="63" w:unhideWhenUsed="0"/>
-    <w:lsdException w:name="Medium Shading 2 Accent 6" w:semiHidden="0" w:uiPriority="64" w:unhideWhenUsed="0"/>
-    <w:lsdException w:name="Medium List 1 Accent 6" w:semiHidden="0" w:uiPriority="65" w:unhideWhenUsed="0"/>
-    <w:lsdException w:name="Medium List 2 Accent 6" w:semiHidden="0" w:uiPriority="66" w:unhideWhenUsed="0"/>
-    <w:lsdException w:name="Medium Grid 1 Accent 6" w:semiHidden="0" w:uiPriority="67" w:unhideWhenUsed="0"/>
-    <w:lsdException w:name="Medium Grid 2 Accent 6" w:semiHidden="0" w:uiPriority="68" w:unhideWhenUsed="0"/>
-    <w:lsdException w:name="Medium Grid 3 Accent 6" w:semiHidden="0" w:uiPriority="69" w:unhideWhenUsed="0"/>
-    <w:lsdException w:name="Dark List Accent 6" w:semiHidden="0" w:uiPriority="70" w:unhideWhenUsed="0"/>
-    <w:lsdException w:name="Colorful Shading Accent 6" w:semiHidden="0" w:uiPriority="71" w:unhideWhenUsed="0"/>
-    <w:lsdException w:name="Colorful List Accent 6" w:semiHidden="0" w:uiPriority="72" w:unhideWhenUsed="0"/>
-    <w:lsdException w:name="Colorful Grid Accent 6" w:semiHidden="0" w:uiPriority="73" w:unhideWhenUsed="0"/>
-    <w:lsdException w:name="Subtle Emphasis" w:semiHidden="0" w:uiPriority="19" w:unhideWhenUsed="0" w:qFormat="1"/>
-    <w:lsdException w:name="Intense Emphasis" w:semiHidden="0" w:uiPriority="21" w:unhideWhenUsed="0" w:qFormat="1"/>
-    <w:lsdException w:name="Subtle Reference" w:semiHidden="0" w:uiPriority="31" w:unhideWhenUsed="0" w:qFormat="1"/>
-    <w:lsdException w:name="Intense Reference" w:semiHidden="0" w:uiPriority="32" w:unhideWhenUsed="0" w:qFormat="1"/>
-    <w:lsdException w:name="Book Title" w:semiHidden="0" w:uiPriority="33" w:unhideWhenUsed="0" w:qFormat="1"/>
-    <w:lsdException w:name="Bibliography" w:uiPriority="37"/>
-    <w:lsdException w:name="TOC Heading" w:uiPriority="39" w:qFormat="1"/>
-  </w:latentStyles>
-  <w:style w:type="paragraph" w:default="1" w:styleId="a">
-    <w:name w:val="Normal"/>
-    <w:qFormat/>
-    <w:pPr>
-      <w:bidi/>
-    </w:pPr>
-  </w:style>
-  <w:style w:type="character" w:default="1" w:styleId="a0">
-    <w:name w:val="Default Paragraph Font"/>
-    <w:uiPriority w:val="1"/>
-    <w:semiHidden/>
-    <w:unhideWhenUsed/>
-  </w:style>
-  <w:style w:type="table" w:default="1" w:styleId="a1">
-    <w:name w:val="Normal Table"/>
-    <w:uiPriority w:val="99"/>
-    <w:semiHidden/>
-    <w:unhideWhenUsed/>
-    <w:tblPr>
-      <w:tblInd w:w="0" w:type="dxa"/>
-      <w:tblCellMar>
-        <w:top w:w="0" w:type="dxa"/>
-        <w:left w:w="108" w:type="dxa"/>
-        <w:bottom w:w="0" w:type="dxa"/>
-        <w:right w:w="108" w:type="dxa"/>
-      </w:tblCellMar>
-    </w:tblPr>
-  </w:style>
-  <w:style w:type="numbering" w:default="1" w:styleId="a2">
-    <w:name w:val="No List"/>
-    <w:uiPriority w:val="99"/>
-    <w:semiHidden/>
-    <w:unhideWhenUsed/>
-  </w:style>
-  <w:style w:type="character" w:styleId="a3">
-    <w:name w:val="Placeholder Text"/>
-    <w:basedOn w:val="a0"/>
-    <w:uiPriority w:val="99"/>
-    <w:semiHidden/>
-    <w:rsid w:val="00867FA4"/>
-    <w:rPr>
-      <w:color w:val="808080"/>
-    </w:rPr>
-  </w:style>
-</w:styles>
-</file>
-
-<file path=word/glossary/stylesWithEffects.xml><?xml version="1.0" encoding="utf-8"?>
-<w:styles xmlns:wpc="http://schemas.microsoft.com/office/word/2010/wordprocessingCanvas" xmlns:mc="http://schemas.openxmlformats.org/markup-compatibility/2006" xmlns:o="urn:schemas-microsoft-com:office:office" xmlns:r="http://schemas.openxmlformats.org/officeDocument/2006/relationships" xmlns:m="http://schemas.openxmlformats.org/officeDocument/2006/math" xmlns:v="urn:schemas-microsoft-com:vml" xmlns:wp14="http://schemas.microsoft.com/office/word/2010/wordprocessingDrawing" xmlns:wp="http://schemas.openxmlformats.org/drawingml/2006/wordprocessingDrawing" xmlns:w10="urn:schemas-microsoft-com:office:word" xmlns:w="http://schemas.openxmlformats.org/wordprocessingml/2006/main" xmlns:w14="http://schemas.microsoft.com/office/word/2010/wordml" xmlns:wpg="http://schemas.microsoft.com/office/word/2010/wordprocessingGroup" xmlns:wpi="http://schemas.microsoft.com/office/word/2010/wordprocessingInk" xmlns:wne="http://schemas.microsoft.com/office/word/2006/wordml" xmlns:wps="http://schemas.microsoft.com/office/word/2010/wordprocessingShape" mc:Ignorable="w14 wp14">
-  <w:docDefaults>
-    <w:rPrDefault>
-      <w:rPr>
-        <w:rFonts w:asciiTheme="minorHAnsi" w:eastAsiaTheme="minorEastAsia" w:hAnsiTheme="minorHAnsi" w:cstheme="minorBidi"/>
-        <w:sz w:val="22"/>
-        <w:szCs w:val="22"/>
-        <w:lang w:val="en-US" w:eastAsia="en-US" w:bidi="he-IL"/>
-      </w:rPr>
-    </w:rPrDefault>
-    <w:pPrDefault>
-      <w:pPr>
-        <w:spacing w:after="200" w:line="276" w:lineRule="auto"/>
-      </w:pPr>
-    </w:pPrDefault>
-  </w:docDefaults>
-  <w:latentStyles w:defLockedState="0" w:defUIPriority="99" w:defSemiHidden="1" w:defUnhideWhenUsed="1" w:defQFormat="0" w:count="267">
-    <w:lsdException w:name="Normal" w:semiHidden="0" w:uiPriority="0" w:unhideWhenUsed="0" w:qFormat="1"/>
-    <w:lsdException w:name="heading 1" w:semiHidden="0" w:uiPriority="9" w:unhideWhenUsed="0" w:qFormat="1"/>
-    <w:lsdException w:name="heading 2" w:uiPriority="9" w:qFormat="1"/>
-    <w:lsdException w:name="heading 3" w:uiPriority="9" w:qFormat="1"/>
-    <w:lsdException w:name="heading 4" w:uiPriority="9" w:qFormat="1"/>
-    <w:lsdException w:name="heading 5" w:uiPriority="9" w:qFormat="1"/>
-    <w:lsdException w:name="heading 6" w:uiPriority="9" w:qFormat="1"/>
-    <w:lsdException w:name="heading 7" w:uiPriority="9" w:qFormat="1"/>
-    <w:lsdException w:name="heading 8" w:uiPriority="9" w:qFormat="1"/>
-    <w:lsdException w:name="heading 9" w:uiPriority="9" w:qFormat="1"/>
-    <w:lsdException w:name="toc 1" w:uiPriority="39"/>
-    <w:lsdException w:name="toc 2" w:uiPriority="39"/>
-    <w:lsdException w:name="toc 3" w:uiPriority="39"/>
-    <w:lsdException w:name="toc 4" w:uiPriority="39"/>
-    <w:lsdException w:name="toc 5" w:uiPriority="39"/>
-    <w:lsdException w:name="toc 6" w:uiPriority="39"/>
-    <w:lsdException w:name="toc 7" w:uiPriority="39"/>
-    <w:lsdException w:name="toc 8" w:uiPriority="39"/>
-    <w:lsdException w:name="toc 9" w:uiPriority="39"/>
-    <w:lsdException w:name="caption" w:uiPriority="35" w:qFormat="1"/>
-    <w:lsdException w:name="Title" w:semiHidden="0" w:uiPriority="10" w:unhideWhenUsed="0" w:qFormat="1"/>
-    <w:lsdException w:name="Default Paragraph Font" w:uiPriority="1"/>
-    <w:lsdException w:name="Subtitle" w:semiHidden="0" w:uiPriority="11" w:unhideWhenUsed="0" w:qFormat="1"/>
-    <w:lsdException w:name="Strong" w:semiHidden="0" w:uiPriority="22" w:unhideWhenUsed="0" w:qFormat="1"/>
-    <w:lsdException w:name="Emphasis" w:semiHidden="0" w:uiPriority="20" w:unhideWhenUsed="0" w:qFormat="1"/>
-    <w:lsdException w:name="Table Grid" w:semiHidden="0" w:uiPriority="59" w:unhideWhenUsed="0"/>
-    <w:lsdException w:name="Placeholder Text" w:unhideWhenUsed="0"/>
-    <w:lsdException w:name="No Spacing" w:semiHidden="0" w:uiPriority="1" w:unhideWhenUsed="0" w:qFormat="1"/>
-    <w:lsdException w:name="Light Shading" w:semiHidden="0" w:uiPriority="60" w:unhideWhenUsed="0"/>
-    <w:lsdException w:name="Light List" w:semiHidden="0" w:uiPriority="61" w:unhideWhenUsed="0"/>
-    <w:lsdException w:name="Light Grid" w:semiHidden="0" w:uiPriority="62" w:unhideWhenUsed="0"/>
-    <w:lsdException w:name="Medium Shading 1" w:semiHidden="0" w:uiPriority="63" w:unhideWhenUsed="0"/>
-    <w:lsdException w:name="Medium Shading 2" w:semiHidden="0" w:uiPriority="64" w:unhideWhenUsed="0"/>
-    <w:lsdException w:name="Medium List 1" w:semiHidden="0" w:uiPriority="65" w:unhideWhenUsed="0"/>
-    <w:lsdException w:name="Medium List 2" w:semiHidden="0" w:uiPriority="66" w:unhideWhenUsed="0"/>
-    <w:lsdException w:name="Medium Grid 1" w:semiHidden="0" w:uiPriority="67" w:unhideWhenUsed="0"/>
-    <w:lsdException w:name="Medium Grid 2" w:semiHidden="0" w:uiPriority="68" w:unhideWhenUsed="0"/>
-    <w:lsdException w:name="Medium Grid 3" w:semiHidden="0" w:uiPriority="69" w:unhideWhenUsed="0"/>
-    <w:lsdException w:name="Dark List" w:semiHidden="0" w:uiPriority="70" w:unhideWhenUsed="0"/>
-    <w:lsdException w:name="Colorful Shading" w:semiHidden="0" w:uiPriority="71" w:unhideWhenUsed="0"/>
-    <w:lsdException w:name="Colorful List" w:semiHidden="0" w:uiPriority="72" w:unhideWhenUsed="0"/>
-    <w:lsdException w:name="Colorful Grid" w:semiHidden="0" w:uiPriority="73" w:unhideWhenUsed="0"/>
-    <w:lsdException w:name="Light Shading Accent 1" w:semiHidden="0" w:uiPriority="60" w:unhideWhenUsed="0"/>
-    <w:lsdException w:name="Light List Accent 1" w:semiHidden="0" w:uiPriority="61" w:unhideWhenUsed="0"/>
-    <w:lsdException w:name="Light Grid Accent 1" w:semiHidden="0" w:uiPriority="62" w:unhideWhenUsed="0"/>
-    <w:lsdException w:name="Medium Shading 1 Accent 1" w:semiHidden="0" w:uiPriority="63" w:unhideWhenUsed="0"/>
-    <w:lsdException w:name="Medium Shading 2 Accent 1" w:semiHidden="0" w:uiPriority="64" w:unhideWhenUsed="0"/>
-    <w:lsdException w:name="Medium List 1 Accent 1" w:semiHidden="0" w:uiPriority="65" w:unhideWhenUsed="0"/>
-    <w:lsdException w:name="Revision" w:unhideWhenUsed="0"/>
-    <w:lsdException w:name="List Paragraph" w:semiHidden="0" w:uiPriority="34" w:unhideWhenUsed="0" w:qFormat="1"/>
-    <w:lsdException w:name="Quote" w:semiHidden="0" w:uiPriority="29" w:unhideWhenUsed="0" w:qFormat="1"/>
-    <w:lsdException w:name="Intense Quote" w:semiHidden="0" w:uiPriority="30" w:unhideWhenUsed="0" w:qFormat="1"/>
-    <w:lsdException w:name="Medium List 2 Accent 1" w:semiHidden="0" w:uiPriority="66" w:unhideWhenUsed="0"/>
-    <w:lsdException w:name="Medium Grid 1 Accent 1" w:semiHidden="0" w:uiPriority="67" w:unhideWhenUsed="0"/>
-    <w:lsdException w:name="Medium Grid 2 Accent 1" w:semiHidden="0" w:uiPriority="68" w:unhideWhenUsed="0"/>
-    <w:lsdException w:name="Medium Grid 3 Accent 1" w:semiHidden="0" w:uiPriority="69" w:unhideWhenUsed="0"/>
-    <w:lsdException w:name="Dark List Accent 1" w:semiHidden="0" w:uiPriority="70" w:unhideWhenUsed="0"/>
-    <w:lsdException w:name="Colorful Shading Accent 1" w:semiHidden="0" w:uiPriority="71" w:unhideWhenUsed="0"/>
-    <w:lsdException w:name="Colorful List Accent 1" w:semiHidden="0" w:uiPriority="72" w:unhideWhenUsed="0"/>
-    <w:lsdException w:name="Colorful Grid Accent 1" w:semiHidden="0" w:uiPriority="73" w:unhideWhenUsed="0"/>
-    <w:lsdException w:name="Light Shading Accent 2" w:semiHidden="0" w:uiPriority="60" w:unhideWhenUsed="0"/>
-    <w:lsdException w:name="Light List Accent 2" w:semiHidden="0" w:uiPriority="61" w:unhideWhenUsed="0"/>
-    <w:lsdException w:name="Light Grid Accent 2" w:semiHidden="0" w:uiPriority="62" w:unhideWhenUsed="0"/>
-    <w:lsdException w:name="Medium Shading 1 Accent 2" w:semiHidden="0" w:uiPriority="63" w:unhideWhenUsed="0"/>
-    <w:lsdException w:name="Medium Shading 2 Accent 2" w:semiHidden="0" w:uiPriority="64" w:unhideWhenUsed="0"/>
-    <w:lsdException w:name="Medium List 1 Accent 2" w:semiHidden="0" w:uiPriority="65" w:unhideWhenUsed="0"/>
-    <w:lsdException w:name="Medium List 2 Accent 2" w:semiHidden="0" w:uiPriority="66" w:unhideWhenUsed="0"/>
-    <w:lsdException w:name="Medium Grid 1 Accent 2" w:semiHidden="0" w:uiPriority="67" w:unhideWhenUsed="0"/>
-    <w:lsdException w:name="Medium Grid 2 Accent 2" w:semiHidden="0" w:uiPriority="68" w:unhideWhenUsed="0"/>
-    <w:lsdException w:name="Medium Grid 3 Accent 2" w:semiHidden="0" w:uiPriority="69" w:unhideWhenUsed="0"/>
-    <w:lsdException w:name="Dark List Accent 2" w:semiHidden="0" w:uiPriority="70" w:unhideWhenUsed="0"/>
-    <w:lsdException w:name="Colorful Shading Accent 2" w:semiHidden="0" w:uiPriority="71" w:unhideWhenUsed="0"/>
-    <w:lsdException w:name="Colorful List Accent 2" w:semiHidden="0" w:uiPriority="72" w:unhideWhenUsed="0"/>
-    <w:lsdException w:name="Colorful Grid Accent 2" w:semiHidden="0" w:uiPriority="73" w:unhideWhenUsed="0"/>
-    <w:lsdException w:name="Light Shading Accent 3" w:semiHidden="0" w:uiPriority="60" w:unhideWhenUsed="0"/>
-    <w:lsdException w:name="Light List Accent 3" w:semiHidden="0" w:uiPriority="61" w:unhideWhenUsed="0"/>
-    <w:lsdException w:name="Light Grid Accent 3" w:semiHidden="0" w:uiPriority="62" w:unhideWhenUsed="0"/>
-    <w:lsdException w:name="Medium Shading 1 Accent 3" w:semiHidden="0" w:uiPriority="63" w:unhideWhenUsed="0"/>
-    <w:lsdException w:name="Medium Shading 2 Accent 3" w:semiHidden="0" w:uiPriority="64" w:unhideWhenUsed="0"/>
-    <w:lsdException w:name="Medium List 1 Accent 3" w:semiHidden="0" w:uiPriority="65" w:unhideWhenUsed="0"/>
-    <w:lsdException w:name="Medium List 2 Accent 3" w:semiHidden="0" w:uiPriority="66" w:unhideWhenUsed="0"/>
-    <w:lsdException w:name="Medium Grid 1 Accent 3" w:semiHidden="0" w:uiPriority="67" w:unhideWhenUsed="0"/>
-    <w:lsdException w:name="Medium Grid 2 Accent 3" w:semiHidden="0" w:uiPriority="68" w:unhideWhenUsed="0"/>
-    <w:lsdException w:name="Medium Grid 3 Accent 3" w:semiHidden="0" w:uiPriority="69" w:unhideWhenUsed="0"/>
-    <w:lsdException w:name="Dark List Accent 3" w:semiHidden="0" w:uiPriority="70" w:unhideWhenUsed="0"/>
-    <w:lsdException w:name="Colorful Shading Accent 3" w:semiHidden="0" w:uiPriority="71" w:unhideWhenUsed="0"/>
-    <w:lsdException w:name="Colorful List Accent 3" w:semiHidden="0" w:uiPriority="72" w:unhideWhenUsed="0"/>
-    <w:lsdException w:name="Colorful Grid Accent 3" w:semiHidden="0" w:uiPriority="73" w:unhideWhenUsed="0"/>
-    <w:lsdException w:name="Light Shading Accent 4" w:semiHidden="0" w:uiPriority="60" w:unhideWhenUsed="0"/>
-    <w:lsdException w:name="Light List Accent 4" w:semiHidden="0" w:uiPriority="61" w:unhideWhenUsed="0"/>
-    <w:lsdException w:name="Light Grid Accent 4" w:semiHidden="0" w:uiPriority="62" w:unhideWhenUsed="0"/>
-    <w:lsdException w:name="Medium Shading 1 Accent 4" w:semiHidden="0" w:uiPriority="63" w:unhideWhenUsed="0"/>
-    <w:lsdException w:name="Medium Shading 2 Accent 4" w:semiHidden="0" w:uiPriority="64" w:unhideWhenUsed="0"/>
-    <w:lsdException w:name="Medium List 1 Accent 4" w:semiHidden="0" w:uiPriority="65" w:unhideWhenUsed="0"/>
-    <w:lsdException w:name="Medium List 2 Accent 4" w:semiHidden="0" w:uiPriority="66" w:unhideWhenUsed="0"/>
-    <w:lsdException w:name="Medium Grid 1 Accent 4" w:semiHidden="0" w:uiPriority="67" w:unhideWhenUsed="0"/>
-    <w:lsdException w:name="Medium Grid 2 Accent 4" w:semiHidden="0" w:uiPriority="68" w:unhideWhenUsed="0"/>
-    <w:lsdException w:name="Medium Grid 3 Accent 4" w:semiHidden="0" w:uiPriority="69" w:unhideWhenUsed="0"/>
-    <w:lsdException w:name="Dark List Accent 4" w:semiHidden="0" w:uiPriority="70" w:unhideWhenUsed="0"/>
-    <w:lsdException w:name="Colorful Shading Accent 4" w:semiHidden="0" w:uiPriority="71" w:unhideWhenUsed="0"/>
-    <w:lsdException w:name="Colorful List Accent 4" w:semiHidden="0" w:uiPriority="72" w:unhideWhenUsed="0"/>
-    <w:lsdException w:name="Colorful Grid Accent 4" w:semiHidden="0" w:uiPriority="73" w:unhideWhenUsed="0"/>
-    <w:lsdException w:name="Light Shading Accent 5" w:semiHidden="0" w:uiPriority="60" w:unhideWhenUsed="0"/>
-    <w:lsdException w:name="Light List Accent 5" w:semiHidden="0" w:uiPriority="61" w:unhideWhenUsed="0"/>
-    <w:lsdException w:name="Light Grid Accent 5" w:semiHidden="0" w:uiPriority="62" w:unhideWhenUsed="0"/>
-    <w:lsdException w:name="Medium Shading 1 Accent 5" w:semiHidden="0" w:uiPriority="63" w:unhideWhenUsed="0"/>
-    <w:lsdException w:name="Medium Shading 2 Accent 5" w:semiHidden="0" w:uiPriority="64" w:unhideWhenUsed="0"/>
-    <w:lsdException w:name="Medium List 1 Accent 5" w:semiHidden="0" w:uiPriority="65" w:unhideWhenUsed="0"/>
-    <w:lsdException w:name="Medium List 2 Accent 5" w:semiHidden="0" w:uiPriority="66" w:unhideWhenUsed="0"/>
-    <w:lsdException w:name="Medium Grid 1 Accent 5" w:semiHidden="0" w:uiPriority="67" w:unhideWhenUsed="0"/>
-    <w:lsdException w:name="Medium Grid 2 Accent 5" w:semiHidden="0" w:uiPriority="68" w:unhideWhenUsed="0"/>
-    <w:lsdException w:name="Medium Grid 3 Accent 5" w:semiHidden="0" w:uiPriority="69" w:unhideWhenUsed="0"/>
-    <w:lsdException w:name="Dark List Accent 5" w:semiHidden="0" w:uiPriority="70" w:unhideWhenUsed="0"/>
-    <w:lsdException w:name="Colorful Shading Accent 5" w:semiHidden="0" w:uiPriority="71" w:unhideWhenUsed="0"/>
-    <w:lsdException w:name="Colorful List Accent 5" w:semiHidden="0" w:uiPriority="72" w:unhideWhenUsed="0"/>
-    <w:lsdException w:name="Colorful Grid Accent 5" w:semiHidden="0" w:uiPriority="73" w:unhideWhenUsed="0"/>
-    <w:lsdException w:name="Light Shading Accent 6" w:semiHidden="0" w:uiPriority="60" w:unhideWhenUsed="0"/>
-    <w:lsdException w:name="Light List Accent 6" w:semiHidden="0" w:uiPriority="61" w:unhideWhenUsed="0"/>
-    <w:lsdException w:name="Light Grid Accent 6" w:semiHidden="0" w:uiPriority="62" w:unhideWhenUsed="0"/>
-    <w:lsdException w:name="Medium Shading 1 Accent 6" w:semiHidden="0" w:uiPriority="63" w:unhideWhenUsed="0"/>
-    <w:lsdException w:name="Medium Shading 2 Accent 6" w:semiHidden="0" w:uiPriority="64" w:unhideWhenUsed="0"/>
-    <w:lsdException w:name="Medium List 1 Accent 6" w:semiHidden="0" w:uiPriority="65" w:unhideWhenUsed="0"/>
-    <w:lsdException w:name="Medium List 2 Accent 6" w:semiHidden="0" w:uiPriority="66" w:unhideWhenUsed="0"/>
-    <w:lsdException w:name="Medium Grid 1 Accent 6" w:semiHidden="0" w:uiPriority="67" w:unhideWhenUsed="0"/>
-    <w:lsdException w:name="Medium Grid 2 Accent 6" w:semiHidden="0" w:uiPriority="68" w:unhideWhenUsed="0"/>
-    <w:lsdException w:name="Medium Grid 3 Accent 6" w:semiHidden="0" w:uiPriority="69" w:unhideWhenUsed="0"/>
-    <w:lsdException w:name="Dark List Accent 6" w:semiHidden="0" w:uiPriority="70" w:unhideWhenUsed="0"/>
-    <w:lsdException w:name="Colorful Shading Accent 6" w:semiHidden="0" w:uiPriority="71" w:unhideWhenUsed="0"/>
-    <w:lsdException w:name="Colorful List Accent 6" w:semiHidden="0" w:uiPriority="72" w:unhideWhenUsed="0"/>
-    <w:lsdException w:name="Colorful Grid Accent 6" w:semiHidden="0" w:uiPriority="73" w:unhideWhenUsed="0"/>
-    <w:lsdException w:name="Subtle Emphasis" w:semiHidden="0" w:uiPriority="19" w:unhideWhenUsed="0" w:qFormat="1"/>
-    <w:lsdException w:name="Intense Emphasis" w:semiHidden="0" w:uiPriority="21" w:unhideWhenUsed="0" w:qFormat="1"/>
-    <w:lsdException w:name="Subtle Reference" w:semiHidden="0" w:uiPriority="31" w:unhideWhenUsed="0" w:qFormat="1"/>
-    <w:lsdException w:name="Intense Reference" w:semiHidden="0" w:uiPriority="32" w:unhideWhenUsed="0" w:qFormat="1"/>
-    <w:lsdException w:name="Book Title" w:semiHidden="0" w:uiPriority="33" w:unhideWhenUsed="0" w:qFormat="1"/>
-    <w:lsdException w:name="Bibliography" w:uiPriority="37"/>
-    <w:lsdException w:name="TOC Heading" w:uiPriority="39" w:qFormat="1"/>
-  </w:latentStyles>
-  <w:style w:type="paragraph" w:default="1" w:styleId="a">
-    <w:name w:val="Normal"/>
-    <w:qFormat/>
-    <w:pPr>
-      <w:bidi/>
-    </w:pPr>
-  </w:style>
-  <w:style w:type="character" w:default="1" w:styleId="a0">
-    <w:name w:val="Default Paragraph Font"/>
-    <w:uiPriority w:val="1"/>
-    <w:semiHidden/>
-    <w:unhideWhenUsed/>
-  </w:style>
-  <w:style w:type="table" w:default="1" w:styleId="a1">
-    <w:name w:val="Normal Table"/>
-    <w:uiPriority w:val="99"/>
-    <w:semiHidden/>
-    <w:unhideWhenUsed/>
-    <w:tblPr>
-      <w:tblInd w:w="0" w:type="dxa"/>
-      <w:tblCellMar>
-        <w:top w:w="0" w:type="dxa"/>
-        <w:left w:w="108" w:type="dxa"/>
-        <w:bottom w:w="0" w:type="dxa"/>
-        <w:right w:w="108" w:type="dxa"/>
-      </w:tblCellMar>
-    </w:tblPr>
-  </w:style>
-  <w:style w:type="numbering" w:default="1" w:styleId="a2">
-    <w:name w:val="No List"/>
-    <w:uiPriority w:val="99"/>
-    <w:semiHidden/>
-    <w:unhideWhenUsed/>
-  </w:style>
-  <w:style w:type="character" w:styleId="a3">
-    <w:name w:val="Placeholder Text"/>
-    <w:basedOn w:val="a0"/>
-    <w:uiPriority w:val="99"/>
-    <w:semiHidden/>
-    <w:rsid w:val="00867FA4"/>
-    <w:rPr>
-      <w:color w:val="808080"/>
-    </w:rPr>
-  </w:style>
-</w:styles>
-</file>
-
-<file path=word/glossary/webSettings.xml><?xml version="1.0" encoding="utf-8"?>
-<w:webSettings xmlns:mc="http://schemas.openxmlformats.org/markup-compatibility/2006" xmlns:r="http://schemas.openxmlformats.org/officeDocument/2006/relationships" xmlns:w="http://schemas.openxmlformats.org/wordprocessingml/2006/main" xmlns:w14="http://schemas.microsoft.com/office/word/2010/wordml" mc:Ignorable="w14">
-  <w:optimizeForBrowser/>
-  <w:allowPNG/>
-</w:webSettings>
-</file>
-
 <file path=word/theme/theme1.xml><?xml version="1.0" encoding="utf-8"?>
 <a:theme xmlns:a="http://schemas.openxmlformats.org/drawingml/2006/main" name="ערכת נושא Office">
   <a:themeElements>
@@ -16370,7 +15717,7 @@
 </file>
 
 <file path=customXml/itemProps1.xml><?xml version="1.0" encoding="utf-8"?>
-<ds:datastoreItem xmlns:ds="http://schemas.openxmlformats.org/officeDocument/2006/customXml" ds:itemID="{3B0A2487-5FD8-4873-8944-0597F12BF54E}">
+<ds:datastoreItem xmlns:ds="http://schemas.openxmlformats.org/officeDocument/2006/customXml" ds:itemID="{CDC70434-EC43-4277-8791-63DDA7FCC76E}">
   <ds:schemaRefs>
     <ds:schemaRef ds:uri="http://schemas.openxmlformats.org/officeDocument/2006/bibliography"/>
   </ds:schemaRefs>

</xml_diff>